<commit_message>
Added KT and ST
</commit_message>
<xml_diff>
--- a/Doc/Zakluychenie КПМ-0016.docx
+++ b/Doc/Zakluychenie КПМ-0016.docx
@@ -954,7 +954,7 @@
                 <w:szCs w:val="24"/>
                 <w:lang w:val="en-US" w:eastAsia="ru-RU"/>
               </w:rPr>
-              <w:t xml:space="preserve"/>
+              <w:t xml:space="preserve">Нет</w:t>
             </w:r>
           </w:p>
         </w:tc>
@@ -1019,7 +1019,7 @@
                 <w:szCs w:val="24"/>
                 <w:lang w:val="en-US" w:eastAsia="ru-RU"/>
               </w:rPr>
-              <w:t xml:space="preserve"/>
+              <w:t xml:space="preserve">Да</w:t>
             </w:r>
           </w:p>
         </w:tc>
@@ -1095,7 +1095,7 @@
                 <w:szCs w:val="24"/>
                 <w:lang w:val="en-US" w:eastAsia="ru-RU"/>
               </w:rPr>
-              <w:t xml:space="preserve"/>
+              <w:t xml:space="preserve">Нет</w:t>
             </w:r>
           </w:p>
         </w:tc>
@@ -1193,7 +1193,7 @@
                 <w:szCs w:val="24"/>
                 <w:lang w:val="en-US" w:eastAsia="ru-RU"/>
               </w:rPr>
-              <w:t xml:space="preserve"/>
+              <w:t xml:space="preserve">Нет</w:t>
             </w:r>
           </w:p>
         </w:tc>
@@ -1369,7 +1369,7 @@
                 <w:szCs w:val="24"/>
                 <w:lang w:val="en-US" w:eastAsia="ru-RU"/>
               </w:rPr>
-              <w:t xml:space="preserve"/>
+              <w:t xml:space="preserve">Да</w:t>
             </w:r>
           </w:p>
         </w:tc>
@@ -1433,7 +1433,7 @@
                 <w:szCs w:val="24"/>
                 <w:lang w:val="en-US" w:eastAsia="ru-RU"/>
               </w:rPr>
-              <w:t xml:space="preserve"/>
+              <w:t xml:space="preserve">Нет</w:t>
             </w:r>
           </w:p>
         </w:tc>
@@ -1497,7 +1497,7 @@
                 <w:szCs w:val="24"/>
                 <w:lang w:val="en-US" w:eastAsia="ru-RU"/>
               </w:rPr>
-              <w:t xml:space="preserve"/>
+              <w:t xml:space="preserve">Нет</w:t>
             </w:r>
           </w:p>
         </w:tc>
@@ -1561,7 +1561,7 @@
                 <w:szCs w:val="24"/>
                 <w:lang w:val="en-US" w:eastAsia="ru-RU"/>
               </w:rPr>
-              <w:t xml:space="preserve"/>
+              <w:t xml:space="preserve">Нет</w:t>
             </w:r>
           </w:p>
         </w:tc>

</xml_diff>